<commit_message>
partial edits on tactile_sim2real
</commit_message>
<xml_diff>
--- a/TODO.docx
+++ b/TODO.docx
@@ -3,452 +3,742 @@
 <w:document xmlns:wpc="http://schemas.microsoft.com/office/word/2010/wordprocessingCanvas" xmlns:cx="http://schemas.microsoft.com/office/drawing/2014/chartex" xmlns:cx1="http://schemas.microsoft.com/office/drawing/2015/9/8/chartex" xmlns:cx2="http://schemas.microsoft.com/office/drawing/2015/10/21/chartex" xmlns:cx3="http://schemas.microsoft.com/office/drawing/2016/5/9/chartex" xmlns:cx4="http://schemas.microsoft.com/office/drawing/2016/5/10/chartex" xmlns:cx5="http://schemas.microsoft.com/office/drawing/2016/5/11/chartex" xmlns:cx6="http://schemas.microsoft.com/office/drawing/2016/5/12/chartex" xmlns:cx7="http://schemas.microsoft.com/office/drawing/2016/5/13/chartex" xmlns:cx8="http://schemas.microsoft.com/office/drawing/2016/5/14/chartex" xmlns:mc="http://schemas.openxmlformats.org/markup-compatibility/2006" xmlns:aink="http://schemas.microsoft.com/office/drawing/2016/ink" xmlns:am3d="http://schemas.microsoft.com/office/drawing/2017/model3d" xmlns:o="urn:schemas-microsoft-com:office:office" xmlns:oel="http://schemas.microsoft.com/office/2019/extlst" xmlns:r="http://schemas.openxmlformats.org/officeDocument/2006/relationships" xmlns:m="http://schemas.openxmlformats.org/officeDocument/2006/math" xmlns:v="urn:schemas-microsoft-com:vml" xmlns:wp14="http://schemas.microsoft.com/office/word/2010/wordprocessingDrawing" xmlns:wp="http://schemas.openxmlformats.org/drawingml/2006/wordprocessingDrawing" xmlns:w10="urn:schemas-microsoft-com:office:word" xmlns:w="http://schemas.openxmlformats.org/wordprocessingml/2006/main" xmlns:w14="http://schemas.microsoft.com/office/word/2010/wordml" xmlns:w15="http://schemas.microsoft.com/office/word/2012/wordml" xmlns:w16cex="http://schemas.microsoft.com/office/word/2018/wordml/cex" xmlns:w16cid="http://schemas.microsoft.com/office/word/2016/wordml/cid" xmlns:w16="http://schemas.microsoft.com/office/word/2018/wordml" xmlns:w16sdtdh="http://schemas.microsoft.com/office/word/2020/wordml/sdtdatahash" xmlns:w16se="http://schemas.microsoft.com/office/word/2015/wordml/symex" xmlns:wpg="http://schemas.microsoft.com/office/word/2010/wordprocessingGroup" xmlns:wpi="http://schemas.microsoft.com/office/word/2010/wordprocessingInk" xmlns:wne="http://schemas.microsoft.com/office/word/2006/wordml" xmlns:wps="http://schemas.microsoft.com/office/word/2010/wordprocessingShape" mc:Ignorable="w14 w15 w16se w16cid w16 w16cex w16sdtdh wp14">
   <w:body>
     <w:p>
-      <w:r>
+      <w:pPr>
+        <w:rPr>
+          <w:color w:val="70AD47" w:themeColor="accent6"/>
+        </w:rPr>
+      </w:pPr>
+      <w:r>
+        <w:rPr>
+          <w:color w:val="70AD47" w:themeColor="accent6"/>
+        </w:rPr>
+        <w:t xml:space="preserve">Alex </w:t>
+      </w:r>
+      <w:r>
+        <w:rPr>
+          <w:color w:val="70AD47" w:themeColor="accent6"/>
+        </w:rPr>
+        <w:br/>
+      </w:r>
+      <w:r>
+        <w:rPr>
+          <w:color w:val="0070C0"/>
+        </w:rPr>
+        <w:t>Nathan</w:t>
+      </w:r>
+      <w:r>
+        <w:rPr>
+          <w:color w:val="70AD47" w:themeColor="accent6"/>
+        </w:rPr>
+        <w:br/>
+      </w:r>
+      <w:r>
+        <w:rPr>
+          <w:color w:val="FFC000"/>
+        </w:rPr>
+        <w:t>Worry</w:t>
+      </w:r>
+      <w:r>
+        <w:rPr>
+          <w:color w:val="FFC000"/>
+        </w:rPr>
+        <w:t xml:space="preserve"> about</w:t>
+      </w:r>
+      <w:r>
+        <w:rPr>
+          <w:color w:val="FFC000"/>
+        </w:rPr>
+        <w:t xml:space="preserve"> </w:t>
+      </w:r>
+      <w:proofErr w:type="gramStart"/>
+      <w:r>
+        <w:rPr>
+          <w:color w:val="FFC000"/>
+        </w:rPr>
+        <w:t>later</w:t>
+      </w:r>
+      <w:proofErr w:type="gramEnd"/>
+    </w:p>
+    <w:p>
+      <w:pPr>
+        <w:rPr>
+          <w:color w:val="00B050"/>
+        </w:rPr>
+      </w:pPr>
+      <w:r>
+        <w:rPr>
+          <w:color w:val="00B050"/>
+        </w:rPr>
         <w:t xml:space="preserve">1) </w:t>
       </w:r>
       <w:r>
-        <w:t xml:space="preserve">Force and lateral friction sensing in tactile sim for tactile </w:t>
-      </w:r>
-      <w:r>
-        <w:t>FT</w:t>
-      </w:r>
-    </w:p>
-    <w:p>
-      <w:r>
-        <w:t xml:space="preserve">2) Real-time velocity control in tactile sim </w:t>
-      </w:r>
-      <w:r>
+        <w:rPr>
+          <w:color w:val="00B050"/>
+        </w:rPr>
+        <w:t>Expose reading force and other contact variables in tactile sim</w:t>
+      </w:r>
+    </w:p>
+    <w:p>
+      <w:pPr>
+        <w:rPr>
+          <w:color w:val="00B050"/>
+        </w:rPr>
+      </w:pPr>
+      <w:r>
+        <w:rPr>
+          <w:color w:val="00B050"/>
+        </w:rPr>
+        <w:t>2</w:t>
+      </w:r>
+      <w:r>
+        <w:rPr>
+          <w:color w:val="00B050"/>
+        </w:rPr>
+        <w:t xml:space="preserve">) </w:t>
+      </w:r>
+      <w:r>
+        <w:rPr>
+          <w:color w:val="00B050"/>
+        </w:rPr>
+        <w:t>C</w:t>
+      </w:r>
+      <w:r>
+        <w:rPr>
+          <w:color w:val="00B050"/>
+        </w:rPr>
+        <w:t>olour transformation of tactile image to represent shear</w:t>
+      </w:r>
+      <w:r>
+        <w:rPr>
+          <w:color w:val="00B050"/>
+        </w:rPr>
+        <w:t>.</w:t>
+      </w:r>
+    </w:p>
+    <w:p>
+      <w:r>
+        <w:rPr>
+          <w:color w:val="00B050"/>
+        </w:rPr>
+        <w:t>3</w:t>
+      </w:r>
+      <w:r>
+        <w:rPr>
+          <w:color w:val="00B050"/>
+        </w:rPr>
+        <w:t xml:space="preserve">) Collect </w:t>
+      </w:r>
+      <w:r>
+        <w:rPr>
+          <w:color w:val="00B050"/>
+        </w:rPr>
+        <w:t>for</w:t>
+      </w:r>
+      <w:r>
+        <w:rPr>
+          <w:color w:val="00B050"/>
+        </w:rPr>
+        <w:t xml:space="preserve"> </w:t>
+      </w:r>
+      <w:r>
+        <w:rPr>
+          <w:color w:val="00B050"/>
+        </w:rPr>
+        <w:t>si</w:t>
+      </w:r>
+      <w:r>
+        <w:rPr>
+          <w:color w:val="00B050"/>
+        </w:rPr>
+        <w:t xml:space="preserve">m2real spherical probe. </w:t>
+      </w:r>
+      <w:r>
+        <w:rPr>
+          <w:color w:val="0070C0"/>
+        </w:rPr>
+        <w:t>Collect sim2real edge_2d, surface_3d</w:t>
+      </w:r>
+      <w:r>
+        <w:rPr>
+          <w:color w:val="00B050"/>
+        </w:rPr>
+        <w:t>.</w:t>
+      </w:r>
+      <w:r>
+        <w:rPr>
+          <w:color w:val="00B050"/>
+        </w:rPr>
+        <w:t xml:space="preserve"> </w:t>
+      </w:r>
+      <w:r>
+        <w:rPr>
+          <w:color w:val="0070C0"/>
+        </w:rPr>
+        <w:t xml:space="preserve">Use on real </w:t>
+      </w:r>
+      <w:proofErr w:type="gramStart"/>
+      <w:r>
+        <w:rPr>
+          <w:color w:val="0070C0"/>
+        </w:rPr>
+        <w:t>robot</w:t>
+      </w:r>
+      <w:proofErr w:type="gramEnd"/>
+      <w:r>
+        <w:rPr>
+          <w:color w:val="0070C0"/>
+        </w:rPr>
+        <w:t xml:space="preserve"> </w:t>
+      </w:r>
+    </w:p>
+    <w:p>
+      <w:pPr>
+        <w:rPr>
+          <w:color w:val="0070C0"/>
+        </w:rPr>
+      </w:pPr>
+      <w:r>
+        <w:rPr>
+          <w:color w:val="00B050"/>
+        </w:rPr>
+        <w:t>4</w:t>
+      </w:r>
+      <w:r>
+        <w:rPr>
+          <w:color w:val="00B050"/>
+        </w:rPr>
+        <w:t xml:space="preserve">) Collect </w:t>
+      </w:r>
+      <w:r>
+        <w:rPr>
+          <w:color w:val="00B050"/>
+        </w:rPr>
+        <w:t>braille in sim</w:t>
+      </w:r>
+      <w:r>
+        <w:rPr>
+          <w:color w:val="00B050"/>
+        </w:rPr>
+        <w:t>. Exten</w:t>
+      </w:r>
+      <w:r>
+        <w:rPr>
+          <w:color w:val="00B050"/>
+        </w:rPr>
+        <w:t>d to</w:t>
+      </w:r>
+      <w:r>
+        <w:rPr>
+          <w:color w:val="00B050"/>
+        </w:rPr>
+        <w:t xml:space="preserve"> Sim-to-real</w:t>
+      </w:r>
+      <w:r>
+        <w:t>.</w:t>
+      </w:r>
+      <w:r>
+        <w:t xml:space="preserve"> </w:t>
+      </w:r>
+      <w:r>
+        <w:rPr>
+          <w:color w:val="FFC000"/>
+        </w:rPr>
+        <w:t>RL environment</w:t>
+      </w:r>
+      <w:r>
+        <w:rPr>
+          <w:color w:val="FFC000"/>
+        </w:rPr>
+        <w:t>.</w:t>
+      </w:r>
+      <w:r>
+        <w:rPr>
+          <w:color w:val="FFC000"/>
+        </w:rPr>
+        <w:t xml:space="preserve"> </w:t>
+      </w:r>
+      <w:r>
+        <w:rPr>
+          <w:color w:val="0070C0"/>
+        </w:rPr>
+        <w:t>Use on r</w:t>
+      </w:r>
+      <w:r>
+        <w:rPr>
+          <w:color w:val="0070C0"/>
+        </w:rPr>
+        <w:t>eal robot?</w:t>
+      </w:r>
+    </w:p>
+    <w:p>
+      <w:pPr>
+        <w:rPr>
+          <w:color w:val="00B050"/>
+        </w:rPr>
+      </w:pPr>
+      <w:r>
+        <w:rPr>
+          <w:color w:val="00B050"/>
+        </w:rPr>
+        <w:t>5</w:t>
+      </w:r>
+      <w:r>
+        <w:rPr>
+          <w:color w:val="00B050"/>
+        </w:rPr>
+        <w:t xml:space="preserve">) MDN </w:t>
+      </w:r>
+      <w:r>
+        <w:rPr>
+          <w:color w:val="00B050"/>
+        </w:rPr>
+        <w:t>heads for</w:t>
+      </w:r>
+      <w:r>
+        <w:rPr>
+          <w:color w:val="00B050"/>
+        </w:rPr>
+        <w:t xml:space="preserve"> </w:t>
+      </w:r>
+      <w:proofErr w:type="spellStart"/>
+      <w:r>
+        <w:rPr>
+          <w:color w:val="00B050"/>
+        </w:rPr>
+        <w:t>tact</w:t>
+      </w:r>
+      <w:r>
+        <w:rPr>
+          <w:color w:val="00B050"/>
+        </w:rPr>
+        <w:t>i</w:t>
+      </w:r>
+      <w:r>
+        <w:rPr>
+          <w:color w:val="00B050"/>
+        </w:rPr>
+        <w:t>le_learning</w:t>
+      </w:r>
+      <w:proofErr w:type="spellEnd"/>
+    </w:p>
+    <w:p>
+      <w:pPr>
+        <w:rPr>
+          <w:color w:val="00B050"/>
+        </w:rPr>
+      </w:pPr>
+      <w:r>
+        <w:rPr>
+          <w:color w:val="00B050"/>
+        </w:rPr>
+        <w:t>6</w:t>
+      </w:r>
+      <w:r>
+        <w:rPr>
+          <w:color w:val="00B050"/>
+        </w:rPr>
+        <w:t xml:space="preserve">) Update </w:t>
+      </w:r>
+      <w:r>
+        <w:rPr>
+          <w:color w:val="00B050"/>
+        </w:rPr>
+        <w:t xml:space="preserve">some </w:t>
+      </w:r>
+      <w:r>
+        <w:rPr>
+          <w:color w:val="00B050"/>
+        </w:rPr>
+        <w:t>ReadMe’s</w:t>
+      </w:r>
+      <w:r>
+        <w:rPr>
+          <w:color w:val="00B050"/>
+        </w:rPr>
+        <w:t xml:space="preserve"> </w:t>
+      </w:r>
+      <w:r>
+        <w:rPr>
+          <w:color w:val="0070C0"/>
+        </w:rPr>
+        <w:t xml:space="preserve">with others later </w:t>
+      </w:r>
+    </w:p>
+    <w:p>
+      <w:pPr>
+        <w:rPr>
+          <w:color w:val="FFC000"/>
+        </w:rPr>
+      </w:pPr>
+      <w:r>
+        <w:rPr>
+          <w:color w:val="FFC000"/>
+        </w:rPr>
+        <w:t>7</w:t>
+      </w:r>
+      <w:r>
+        <w:rPr>
+          <w:color w:val="FFC000"/>
+        </w:rPr>
+        <w:t>) Merge VSP and image processing</w:t>
+      </w:r>
+    </w:p>
+    <w:p>
+      <w:pPr>
+        <w:rPr>
+          <w:color w:val="0070C0"/>
+        </w:rPr>
+      </w:pPr>
+      <w:r>
+        <w:rPr>
+          <w:color w:val="0070C0"/>
+        </w:rPr>
+        <w:t>8) MG400 tasks</w:t>
+      </w:r>
+    </w:p>
+    <w:p>
+      <w:pPr>
+        <w:rPr>
+          <w:color w:val="0070C0"/>
+        </w:rPr>
+      </w:pPr>
+      <w:r>
+        <w:rPr>
+          <w:color w:val="0070C0"/>
+        </w:rPr>
+        <w:t>9</w:t>
+      </w:r>
+      <w:r>
+        <w:rPr>
+          <w:color w:val="0070C0"/>
+        </w:rPr>
+        <w:t xml:space="preserve">) </w:t>
+      </w:r>
+      <w:proofErr w:type="spellStart"/>
+      <w:r>
+        <w:rPr>
+          <w:color w:val="0070C0"/>
+        </w:rPr>
+        <w:t>Hyperopt</w:t>
+      </w:r>
+      <w:proofErr w:type="spellEnd"/>
+    </w:p>
+    <w:p>
+      <w:pPr>
+        <w:rPr>
+          <w:color w:val="0070C0"/>
+        </w:rPr>
+      </w:pPr>
+      <w:r>
+        <w:rPr>
+          <w:color w:val="0070C0"/>
+        </w:rPr>
+        <w:t>10</w:t>
+      </w:r>
+      <w:r>
+        <w:rPr>
+          <w:color w:val="0070C0"/>
+        </w:rPr>
+        <w:t>) Tactile pushing</w:t>
+      </w:r>
+    </w:p>
+    <w:p>
+      <w:pPr>
+        <w:rPr>
+          <w:color w:val="FFC000"/>
+        </w:rPr>
+      </w:pPr>
+      <w:r>
+        <w:rPr>
+          <w:color w:val="FFC000"/>
+        </w:rPr>
+        <w:t>11</w:t>
+      </w:r>
+      <w:r>
+        <w:rPr>
+          <w:color w:val="FFC000"/>
+        </w:rPr>
+        <w:t xml:space="preserve">) </w:t>
+      </w:r>
+      <w:proofErr w:type="spellStart"/>
+      <w:r>
+        <w:rPr>
+          <w:color w:val="FFC000"/>
+        </w:rPr>
+        <w:t>Xuyang’s</w:t>
+      </w:r>
+      <w:proofErr w:type="spellEnd"/>
+      <w:r>
+        <w:rPr>
+          <w:color w:val="FFC000"/>
+        </w:rPr>
+        <w:t xml:space="preserve"> </w:t>
+      </w:r>
+      <w:r>
+        <w:rPr>
+          <w:color w:val="FFC000"/>
+        </w:rPr>
+        <w:t xml:space="preserve">real tactile </w:t>
+      </w:r>
+      <w:r>
+        <w:rPr>
+          <w:color w:val="FFC000"/>
+        </w:rPr>
+        <w:t>data and simulated pose orientation task</w:t>
+      </w:r>
+    </w:p>
+    <w:p>
+      <w:pPr>
+        <w:rPr>
+          <w:color w:val="FFC000"/>
+        </w:rPr>
+      </w:pPr>
+      <w:r>
+        <w:rPr>
+          <w:color w:val="FFC000"/>
+        </w:rPr>
+        <w:t>1</w:t>
+      </w:r>
+      <w:r>
+        <w:rPr>
+          <w:color w:val="FFC000"/>
+        </w:rPr>
+        <w:t>2</w:t>
+      </w:r>
+      <w:r>
+        <w:rPr>
+          <w:color w:val="FFC000"/>
+        </w:rPr>
+        <w:t>) Wen’s GNN code</w:t>
+      </w:r>
+    </w:p>
+    <w:p>
+      <w:pPr>
+        <w:rPr>
+          <w:color w:val="FFC000"/>
+        </w:rPr>
+      </w:pPr>
+      <w:r>
+        <w:rPr>
+          <w:color w:val="FFC000"/>
+        </w:rPr>
+        <w:t>1</w:t>
+      </w:r>
+      <w:r>
+        <w:rPr>
+          <w:color w:val="FFC000"/>
+        </w:rPr>
+        <w:t>3</w:t>
+      </w:r>
+      <w:r>
+        <w:rPr>
+          <w:color w:val="FFC000"/>
+        </w:rPr>
+        <w:t>) Simple version of Lizzie’s code</w:t>
+      </w:r>
+    </w:p>
+    <w:p>
+      <w:pPr>
+        <w:rPr>
+          <w:color w:val="FFC000"/>
+        </w:rPr>
+      </w:pPr>
+      <w:r>
+        <w:rPr>
+          <w:color w:val="FFC000"/>
+        </w:rPr>
+        <w:t>1</w:t>
+      </w:r>
+      <w:r>
+        <w:rPr>
+          <w:color w:val="FFC000"/>
+        </w:rPr>
+        <w:t>4</w:t>
+      </w:r>
+      <w:r>
+        <w:rPr>
+          <w:color w:val="FFC000"/>
+        </w:rPr>
+        <w:t>) Bi-touch sim to real</w:t>
+      </w:r>
+    </w:p>
+    <w:p>
+      <w:pPr>
+        <w:rPr>
+          <w:color w:val="FFC000"/>
+        </w:rPr>
+      </w:pPr>
+      <w:r>
+        <w:rPr>
+          <w:color w:val="FFC000"/>
+        </w:rPr>
+        <w:t>1</w:t>
+      </w:r>
+      <w:r>
+        <w:rPr>
+          <w:color w:val="FFC000"/>
+        </w:rPr>
+        <w:t>5</w:t>
+      </w:r>
+      <w:r>
+        <w:rPr>
+          <w:color w:val="FFC000"/>
+        </w:rPr>
+        <w:t>) Tactile saliency predict</w:t>
+      </w:r>
+      <w:r>
+        <w:rPr>
+          <w:color w:val="FFC000"/>
+        </w:rPr>
+        <w:t>i</w:t>
+      </w:r>
+      <w:r>
+        <w:rPr>
+          <w:color w:val="FFC000"/>
+        </w:rPr>
+        <w:t>on</w:t>
+      </w:r>
+    </w:p>
+    <w:p/>
+    <w:p>
+      <w:pPr>
+        <w:rPr>
+          <w:color w:val="0070C0"/>
+        </w:rPr>
+      </w:pPr>
+      <w:r>
+        <w:rPr>
+          <w:color w:val="0070C0"/>
+        </w:rPr>
+        <w:t>To check</w:t>
+      </w:r>
+    </w:p>
+    <w:p>
+      <w:pPr>
+        <w:rPr>
+          <w:color w:val="0070C0"/>
+        </w:rPr>
+      </w:pPr>
+      <w:r>
+        <w:rPr>
+          <w:color w:val="0070C0"/>
+        </w:rPr>
+        <w:t>A) Voronoi and John’s transformation</w:t>
+      </w:r>
+      <w:r>
+        <w:rPr>
+          <w:color w:val="0070C0"/>
+        </w:rPr>
+        <w:t xml:space="preserve"> – in tactile image processing repo</w:t>
+      </w:r>
+      <w:r>
+        <w:rPr>
+          <w:color w:val="0070C0"/>
+        </w:rPr>
+        <w:t>;</w:t>
+      </w:r>
+      <w:r>
+        <w:rPr>
+          <w:color w:val="0070C0"/>
+        </w:rPr>
+        <w:t xml:space="preserve"> need latest version of </w:t>
+      </w:r>
+      <w:proofErr w:type="spellStart"/>
+      <w:r>
+        <w:rPr>
+          <w:color w:val="0070C0"/>
+        </w:rPr>
+        <w:t>vs</w:t>
+      </w:r>
+      <w:r>
+        <w:rPr>
+          <w:color w:val="0070C0"/>
+        </w:rPr>
+        <w:t>p</w:t>
+      </w:r>
+      <w:proofErr w:type="spellEnd"/>
+    </w:p>
+    <w:p>
+      <w:pPr>
+        <w:rPr>
+          <w:color w:val="0070C0"/>
+        </w:rPr>
+      </w:pPr>
+      <w:r>
+        <w:rPr>
+          <w:color w:val="0070C0"/>
+        </w:rPr>
+        <w:t xml:space="preserve">B) Real time output of </w:t>
+      </w:r>
+      <w:proofErr w:type="spellStart"/>
+      <w:r>
+        <w:rPr>
+          <w:color w:val="0070C0"/>
+        </w:rPr>
+        <w:t>ClassificationError</w:t>
+      </w:r>
+      <w:proofErr w:type="spellEnd"/>
+      <w:r>
+        <w:rPr>
+          <w:color w:val="0070C0"/>
+        </w:rPr>
+        <w:t xml:space="preserve"> </w:t>
+      </w:r>
+      <w:r>
+        <w:rPr>
+          <w:color w:val="0070C0"/>
+        </w:rPr>
+        <w:t>in</w:t>
+      </w:r>
+      <w:r>
+        <w:rPr>
+          <w:color w:val="0070C0"/>
+        </w:rPr>
+        <w:t xml:space="preserve"> training</w:t>
+      </w:r>
+      <w:r>
+        <w:rPr>
+          <w:color w:val="0070C0"/>
+        </w:rPr>
+        <w:t xml:space="preserve"> – </w:t>
+      </w:r>
+      <w:proofErr w:type="spellStart"/>
+      <w:r>
+        <w:rPr>
+          <w:color w:val="0070C0"/>
+        </w:rPr>
+        <w:t>train</w:t>
+      </w:r>
+      <w:r>
+        <w:rPr>
+          <w:color w:val="0070C0"/>
+        </w:rPr>
+        <w:t>_</w:t>
+      </w:r>
+      <w:r>
+        <w:rPr>
+          <w:color w:val="0070C0"/>
+        </w:rPr>
         <w:t>with</w:t>
       </w:r>
       <w:r>
-        <w:t xml:space="preserve"> asynchronous </w:t>
-      </w:r>
-      <w:proofErr w:type="spellStart"/>
-      <w:r>
-        <w:t>tactile_servo_control</w:t>
+        <w:rPr>
+          <w:color w:val="0070C0"/>
+        </w:rPr>
+        <w:t>_</w:t>
+      </w:r>
+      <w:r>
+        <w:rPr>
+          <w:color w:val="0070C0"/>
+        </w:rPr>
+        <w:t>metric</w:t>
       </w:r>
       <w:proofErr w:type="spellEnd"/>
-    </w:p>
-    <w:p>
-      <w:pPr>
-        <w:rPr>
-          <w:color w:val="00B050"/>
-        </w:rPr>
-      </w:pPr>
-      <w:r>
-        <w:rPr>
-          <w:color w:val="00B050"/>
-        </w:rPr>
-        <w:t>3</w:t>
-      </w:r>
-      <w:r>
-        <w:rPr>
-          <w:color w:val="00B050"/>
-        </w:rPr>
-        <w:t xml:space="preserve">) </w:t>
-      </w:r>
-      <w:r>
-        <w:rPr>
-          <w:color w:val="00B050"/>
-        </w:rPr>
-        <w:t>C</w:t>
-      </w:r>
-      <w:r>
-        <w:rPr>
-          <w:color w:val="00B050"/>
-        </w:rPr>
-        <w:t>olour transformation of tactile image to represent shear</w:t>
-      </w:r>
-      <w:r>
-        <w:rPr>
-          <w:color w:val="00B050"/>
-        </w:rPr>
-        <w:t>.</w:t>
-      </w:r>
-    </w:p>
-    <w:p>
-      <w:pPr>
-        <w:rPr>
-          <w:color w:val="00B050"/>
-        </w:rPr>
-      </w:pPr>
-      <w:r>
-        <w:rPr>
-          <w:color w:val="00B050"/>
-        </w:rPr>
-        <w:t>4</w:t>
-      </w:r>
-      <w:r>
-        <w:rPr>
-          <w:color w:val="00B050"/>
-        </w:rPr>
-        <w:t xml:space="preserve">) Update </w:t>
-      </w:r>
-      <w:proofErr w:type="spellStart"/>
-      <w:r>
-        <w:rPr>
-          <w:color w:val="00B050"/>
-        </w:rPr>
-        <w:t>tactile_</w:t>
-      </w:r>
-      <w:r>
-        <w:rPr>
-          <w:color w:val="00B050"/>
-        </w:rPr>
-        <w:t>data</w:t>
-      </w:r>
-      <w:proofErr w:type="spellEnd"/>
-      <w:r>
-        <w:rPr>
-          <w:color w:val="00B050"/>
-        </w:rPr>
-        <w:t xml:space="preserve"> to FT and sim-to-real</w:t>
-      </w:r>
-    </w:p>
-    <w:p>
-      <w:r>
-        <w:t>5</w:t>
-      </w:r>
-      <w:r>
-        <w:t xml:space="preserve">) Collect </w:t>
-      </w:r>
-      <w:r>
-        <w:t>for</w:t>
-      </w:r>
-      <w:r>
-        <w:t xml:space="preserve"> </w:t>
-      </w:r>
-      <w:r>
-        <w:t>sim-to-real</w:t>
-      </w:r>
-      <w:r>
-        <w:t>. Edge, surface, rolling?</w:t>
-      </w:r>
-      <w:r>
-        <w:t xml:space="preserve"> </w:t>
-      </w:r>
-      <w:r>
-        <w:rPr>
-          <w:color w:val="0070C0"/>
-        </w:rPr>
-        <w:t>Use on real robot</w:t>
-      </w:r>
-    </w:p>
-    <w:p>
-      <w:pPr>
-        <w:rPr>
-          <w:color w:val="0070C0"/>
-        </w:rPr>
-      </w:pPr>
-      <w:r>
-        <w:t>6</w:t>
-      </w:r>
-      <w:r>
-        <w:t>) Collect braille in sim</w:t>
-      </w:r>
-      <w:r>
-        <w:t>. Extension to RL</w:t>
-      </w:r>
-      <w:r>
-        <w:t xml:space="preserve"> and Sim-to-real</w:t>
-      </w:r>
-      <w:r>
-        <w:t>?</w:t>
-      </w:r>
-      <w:r>
-        <w:t xml:space="preserve"> </w:t>
-      </w:r>
-      <w:r>
-        <w:rPr>
-          <w:color w:val="0070C0"/>
-        </w:rPr>
-        <w:t>Use on r</w:t>
-      </w:r>
-      <w:r>
-        <w:rPr>
-          <w:color w:val="0070C0"/>
-        </w:rPr>
-        <w:t>eal robot?</w:t>
-      </w:r>
-    </w:p>
-    <w:p>
-      <w:pPr>
-        <w:rPr>
-          <w:color w:val="00B050"/>
-        </w:rPr>
-      </w:pPr>
-      <w:r>
-        <w:rPr>
-          <w:color w:val="00B050"/>
-        </w:rPr>
-        <w:t>7</w:t>
-      </w:r>
-      <w:r>
-        <w:rPr>
-          <w:color w:val="00B050"/>
-        </w:rPr>
-        <w:t xml:space="preserve">) MDN branch of </w:t>
-      </w:r>
-      <w:proofErr w:type="spellStart"/>
-      <w:r>
-        <w:rPr>
-          <w:color w:val="00B050"/>
-        </w:rPr>
-        <w:t>tact</w:t>
-      </w:r>
-      <w:r>
-        <w:rPr>
-          <w:color w:val="00B050"/>
-        </w:rPr>
-        <w:t>i</w:t>
-      </w:r>
-      <w:r>
-        <w:rPr>
-          <w:color w:val="00B050"/>
-        </w:rPr>
-        <w:t>le_learning</w:t>
-      </w:r>
-      <w:proofErr w:type="spellEnd"/>
-    </w:p>
-    <w:p>
-      <w:pPr>
-        <w:rPr>
-          <w:color w:val="0070C0"/>
-        </w:rPr>
-      </w:pPr>
-      <w:r>
-        <w:rPr>
-          <w:color w:val="0070C0"/>
-        </w:rPr>
-        <w:t>8) MG400 tasks</w:t>
-      </w:r>
-    </w:p>
-    <w:p>
-      <w:pPr>
-        <w:rPr>
-          <w:color w:val="0070C0"/>
-        </w:rPr>
-      </w:pPr>
-      <w:r>
-        <w:rPr>
-          <w:color w:val="0070C0"/>
-        </w:rPr>
-        <w:t>9</w:t>
-      </w:r>
-      <w:r>
-        <w:rPr>
-          <w:color w:val="0070C0"/>
-        </w:rPr>
-        <w:t>) Hyperopt</w:t>
-      </w:r>
-    </w:p>
-    <w:p>
-      <w:pPr>
-        <w:rPr>
-          <w:color w:val="0070C0"/>
-        </w:rPr>
-      </w:pPr>
-      <w:r>
-        <w:rPr>
-          <w:color w:val="0070C0"/>
-        </w:rPr>
-        <w:t>10</w:t>
-      </w:r>
-      <w:r>
-        <w:rPr>
-          <w:color w:val="0070C0"/>
-        </w:rPr>
-        <w:t>) Tactile pushing</w:t>
-      </w:r>
-    </w:p>
-    <w:p>
-      <w:pPr>
-        <w:rPr>
-          <w:color w:val="0070C0"/>
-        </w:rPr>
-      </w:pPr>
-      <w:r>
-        <w:rPr>
-          <w:color w:val="0070C0"/>
-        </w:rPr>
-        <w:t>11</w:t>
-      </w:r>
-      <w:r>
-        <w:rPr>
-          <w:color w:val="0070C0"/>
-        </w:rPr>
-        <w:t xml:space="preserve">) Xuyang’s </w:t>
-      </w:r>
-      <w:r>
-        <w:rPr>
-          <w:color w:val="0070C0"/>
-        </w:rPr>
-        <w:t xml:space="preserve">real tactile </w:t>
-      </w:r>
-      <w:r>
-        <w:rPr>
-          <w:color w:val="0070C0"/>
-        </w:rPr>
-        <w:t>data and simulated pose orientation task</w:t>
-      </w:r>
-    </w:p>
-    <w:p>
-      <w:pPr>
-        <w:rPr>
-          <w:color w:val="FFC000"/>
-        </w:rPr>
-      </w:pPr>
-      <w:r>
-        <w:rPr>
-          <w:color w:val="FFC000"/>
-        </w:rPr>
-        <w:t>1</w:t>
-      </w:r>
-      <w:r>
-        <w:rPr>
-          <w:color w:val="FFC000"/>
-        </w:rPr>
-        <w:t>2</w:t>
-      </w:r>
-      <w:r>
-        <w:rPr>
-          <w:color w:val="FFC000"/>
-        </w:rPr>
-        <w:t>) Wen’s GNN code</w:t>
-      </w:r>
-    </w:p>
-    <w:p>
-      <w:pPr>
-        <w:rPr>
-          <w:color w:val="FFC000"/>
-        </w:rPr>
-      </w:pPr>
-      <w:r>
-        <w:rPr>
-          <w:color w:val="FFC000"/>
-        </w:rPr>
-        <w:t>1</w:t>
-      </w:r>
-      <w:r>
-        <w:rPr>
-          <w:color w:val="FFC000"/>
-        </w:rPr>
-        <w:t>3</w:t>
-      </w:r>
-      <w:r>
-        <w:rPr>
-          <w:color w:val="FFC000"/>
-        </w:rPr>
-        <w:t>) Simple version of Lizzie’s code</w:t>
-      </w:r>
-    </w:p>
-    <w:p>
-      <w:pPr>
-        <w:rPr>
-          <w:color w:val="FFC000"/>
-        </w:rPr>
-      </w:pPr>
-      <w:r>
-        <w:rPr>
-          <w:color w:val="FFC000"/>
-        </w:rPr>
-        <w:t>1</w:t>
-      </w:r>
-      <w:r>
-        <w:rPr>
-          <w:color w:val="FFC000"/>
-        </w:rPr>
-        <w:t>4</w:t>
-      </w:r>
-      <w:r>
-        <w:rPr>
-          <w:color w:val="FFC000"/>
-        </w:rPr>
-        <w:t xml:space="preserve">) Ask John if he has anything </w:t>
-      </w:r>
-      <w:r>
-        <w:rPr>
-          <w:color w:val="FFC000"/>
-        </w:rPr>
-        <w:t xml:space="preserve">else </w:t>
-      </w:r>
-      <w:r>
-        <w:rPr>
-          <w:color w:val="FFC000"/>
-        </w:rPr>
-        <w:t>interesting to include</w:t>
-      </w:r>
-    </w:p>
-    <w:p>
-      <w:pPr>
-        <w:rPr>
-          <w:color w:val="FFC000"/>
-        </w:rPr>
-      </w:pPr>
-      <w:r>
-        <w:rPr>
-          <w:color w:val="FFC000"/>
-        </w:rPr>
-        <w:t>15) Bi-touch sim to real</w:t>
-      </w:r>
-    </w:p>
-    <w:p>
-      <w:pPr>
-        <w:rPr>
-          <w:color w:val="FFC000"/>
-        </w:rPr>
-      </w:pPr>
-      <w:r>
-        <w:rPr>
-          <w:color w:val="FFC000"/>
-        </w:rPr>
-        <w:t>16) Tactile saliency predict</w:t>
-      </w:r>
-      <w:r>
-        <w:rPr>
-          <w:color w:val="FFC000"/>
-        </w:rPr>
-        <w:t>i</w:t>
-      </w:r>
-      <w:r>
-        <w:rPr>
-          <w:color w:val="FFC000"/>
-        </w:rPr>
-        <w:t>on</w:t>
-      </w:r>
-    </w:p>
-    <w:p/>
-    <w:p>
-      <w:r>
-        <w:t>To check</w:t>
-      </w:r>
-    </w:p>
-    <w:p>
-      <w:r>
-        <w:t>A) Voronoi and John’s transformation</w:t>
-      </w:r>
-      <w:r>
-        <w:br/>
-        <w:t xml:space="preserve">B) Real time output of </w:t>
-      </w:r>
-      <w:proofErr w:type="spellStart"/>
-      <w:r>
-        <w:t>ClassificationError</w:t>
-      </w:r>
-      <w:proofErr w:type="spellEnd"/>
-      <w:r>
-        <w:t xml:space="preserve"> during training</w:t>
-      </w:r>
-    </w:p>
-    <w:p/>
-    <w:p>
-      <w:r>
-        <w:t>To investigate</w:t>
-      </w:r>
-    </w:p>
-    <w:p>
-      <w:r>
-        <w:t>Sim-to-real transformation?</w:t>
+      <w:r>
+        <w:rPr>
+          <w:color w:val="0070C0"/>
+        </w:rPr>
+        <w:t xml:space="preserve"> and pass accuracy functions </w:t>
       </w:r>
     </w:p>
     <w:p/>
@@ -911,6 +1201,27 @@
     <w:name w:val="Normal"/>
     <w:qFormat/>
   </w:style>
+  <w:style w:type="paragraph" w:styleId="Heading1">
+    <w:name w:val="heading 1"/>
+    <w:basedOn w:val="Normal"/>
+    <w:next w:val="Normal"/>
+    <w:link w:val="Heading1Char"/>
+    <w:uiPriority w:val="9"/>
+    <w:qFormat/>
+    <w:rsid w:val="0047704B"/>
+    <w:pPr>
+      <w:keepNext/>
+      <w:keepLines/>
+      <w:spacing w:before="240" w:after="0"/>
+      <w:outlineLvl w:val="0"/>
+    </w:pPr>
+    <w:rPr>
+      <w:rFonts w:asciiTheme="majorHAnsi" w:eastAsiaTheme="majorEastAsia" w:hAnsiTheme="majorHAnsi" w:cstheme="majorBidi"/>
+      <w:color w:val="2F5496" w:themeColor="accent1" w:themeShade="BF"/>
+      <w:sz w:val="32"/>
+      <w:szCs w:val="32"/>
+    </w:rPr>
+  </w:style>
   <w:style w:type="character" w:default="1" w:styleId="DefaultParagraphFont">
     <w:name w:val="Default Paragraph Font"/>
     <w:uiPriority w:val="1"/>
@@ -948,6 +1259,19 @@
       <w:ind w:left="720"/>
       <w:contextualSpacing/>
     </w:pPr>
+  </w:style>
+  <w:style w:type="character" w:customStyle="1" w:styleId="Heading1Char">
+    <w:name w:val="Heading 1 Char"/>
+    <w:basedOn w:val="DefaultParagraphFont"/>
+    <w:link w:val="Heading1"/>
+    <w:uiPriority w:val="9"/>
+    <w:rsid w:val="0047704B"/>
+    <w:rPr>
+      <w:rFonts w:asciiTheme="majorHAnsi" w:eastAsiaTheme="majorEastAsia" w:hAnsiTheme="majorHAnsi" w:cstheme="majorBidi"/>
+      <w:color w:val="2F5496" w:themeColor="accent1" w:themeShade="BF"/>
+      <w:sz w:val="32"/>
+      <w:szCs w:val="32"/>
+    </w:rPr>
   </w:style>
 </w:styles>
 </file>

</xml_diff>

<commit_message>
updated todo; updated sim2real for cr_tactip and sim_tactip
</commit_message>
<xml_diff>
--- a/TODO.docx
+++ b/TODO.docx
@@ -48,8 +48,16 @@
         <w:rPr>
           <w:color w:val="FFC000"/>
         </w:rPr>
-        <w:t xml:space="preserve"> later</w:t>
-      </w:r>
+        <w:t xml:space="preserve"> </w:t>
+      </w:r>
+      <w:proofErr w:type="gramStart"/>
+      <w:r>
+        <w:rPr>
+          <w:color w:val="FFC000"/>
+        </w:rPr>
+        <w:t>later</w:t>
+      </w:r>
+      <w:proofErr w:type="gramEnd"/>
     </w:p>
     <w:p>
       <w:pPr>
@@ -106,6 +114,26 @@
         </w:rPr>
         <w:t>.</w:t>
       </w:r>
+      <w:r>
+        <w:rPr>
+          <w:color w:val="00B050"/>
+        </w:rPr>
+        <w:t xml:space="preserve"> </w:t>
+      </w:r>
+      <w:r>
+        <w:rPr>
+          <w:color w:val="0070C0"/>
+        </w:rPr>
+        <w:t xml:space="preserve">Train simulated force shear </w:t>
+      </w:r>
+      <w:proofErr w:type="gramStart"/>
+      <w:r>
+        <w:rPr>
+          <w:color w:val="0070C0"/>
+        </w:rPr>
+        <w:t>model</w:t>
+      </w:r>
+      <w:proofErr w:type="gramEnd"/>
     </w:p>
     <w:p>
       <w:r>
@@ -166,8 +194,16 @@
         <w:rPr>
           <w:color w:val="0070C0"/>
         </w:rPr>
-        <w:t>Use on real robot</w:t>
-      </w:r>
+        <w:t xml:space="preserve">Use on real </w:t>
+      </w:r>
+      <w:proofErr w:type="gramStart"/>
+      <w:r>
+        <w:rPr>
+          <w:color w:val="0070C0"/>
+        </w:rPr>
+        <w:t>robot</w:t>
+      </w:r>
+      <w:proofErr w:type="gramEnd"/>
       <w:r>
         <w:rPr>
           <w:color w:val="0070C0"/>
@@ -257,51 +293,86 @@
         <w:rPr>
           <w:color w:val="0070C0"/>
         </w:rPr>
-        <w:t>eal robot?</w:t>
-      </w:r>
-    </w:p>
-    <w:p>
-      <w:pPr>
-        <w:rPr>
-          <w:color w:val="00B050"/>
-        </w:rPr>
-      </w:pPr>
-      <w:r>
-        <w:rPr>
-          <w:color w:val="00B050"/>
+        <w:t xml:space="preserve">eal </w:t>
+      </w:r>
+      <w:proofErr w:type="gramStart"/>
+      <w:r>
+        <w:rPr>
+          <w:color w:val="0070C0"/>
+        </w:rPr>
+        <w:t>robot</w:t>
+      </w:r>
+      <w:proofErr w:type="gramEnd"/>
+    </w:p>
+    <w:p>
+      <w:pPr>
+        <w:rPr>
+          <w:color w:val="D9D9D9" w:themeColor="background1" w:themeShade="D9"/>
+        </w:rPr>
+      </w:pPr>
+      <w:r>
+        <w:rPr>
+          <w:color w:val="D9D9D9" w:themeColor="background1" w:themeShade="D9"/>
         </w:rPr>
         <w:t>5</w:t>
       </w:r>
       <w:r>
         <w:rPr>
-          <w:color w:val="00B050"/>
+          <w:color w:val="D9D9D9" w:themeColor="background1" w:themeShade="D9"/>
         </w:rPr>
         <w:t xml:space="preserve">) MDN </w:t>
       </w:r>
       <w:r>
         <w:rPr>
-          <w:color w:val="00B050"/>
+          <w:color w:val="D9D9D9" w:themeColor="background1" w:themeShade="D9"/>
         </w:rPr>
         <w:t>heads for</w:t>
       </w:r>
       <w:r>
         <w:rPr>
-          <w:color w:val="00B050"/>
-        </w:rPr>
-        <w:t xml:space="preserve"> tact</w:t>
-      </w:r>
-      <w:r>
-        <w:rPr>
-          <w:color w:val="00B050"/>
+          <w:color w:val="D9D9D9" w:themeColor="background1" w:themeShade="D9"/>
+        </w:rPr>
+        <w:t xml:space="preserve"> </w:t>
+      </w:r>
+      <w:proofErr w:type="spellStart"/>
+      <w:r>
+        <w:rPr>
+          <w:color w:val="D9D9D9" w:themeColor="background1" w:themeShade="D9"/>
+        </w:rPr>
+        <w:t>tact</w:t>
+      </w:r>
+      <w:r>
+        <w:rPr>
+          <w:color w:val="D9D9D9" w:themeColor="background1" w:themeShade="D9"/>
         </w:rPr>
         <w:t>i</w:t>
       </w:r>
       <w:r>
         <w:rPr>
-          <w:color w:val="00B050"/>
+          <w:color w:val="D9D9D9" w:themeColor="background1" w:themeShade="D9"/>
         </w:rPr>
         <w:t>le_learning</w:t>
       </w:r>
+      <w:proofErr w:type="spellEnd"/>
+    </w:p>
+    <w:p>
+      <w:pPr>
+        <w:rPr>
+          <w:color w:val="00B050"/>
+        </w:rPr>
+      </w:pPr>
+      <w:r>
+        <w:rPr>
+          <w:color w:val="00B050"/>
+        </w:rPr>
+        <w:t xml:space="preserve">5) fully connected network with </w:t>
+      </w:r>
+      <w:r>
+        <w:rPr>
+          <w:color w:val="00B050"/>
+        </w:rPr>
+        <w:t>keypoints</w:t>
+      </w:r>
     </w:p>
     <w:p>
       <w:pPr>
@@ -381,18 +452,18 @@
     <w:p>
       <w:pPr>
         <w:rPr>
-          <w:color w:val="0070C0"/>
-        </w:rPr>
-      </w:pPr>
-      <w:r>
-        <w:rPr>
-          <w:color w:val="0070C0"/>
+          <w:color w:val="D9D9D9" w:themeColor="background1" w:themeShade="D9"/>
+        </w:rPr>
+      </w:pPr>
+      <w:r>
+        <w:rPr>
+          <w:color w:val="D9D9D9" w:themeColor="background1" w:themeShade="D9"/>
         </w:rPr>
         <w:t>9</w:t>
       </w:r>
       <w:r>
         <w:rPr>
-          <w:color w:val="0070C0"/>
+          <w:color w:val="D9D9D9" w:themeColor="background1" w:themeShade="D9"/>
         </w:rPr>
         <w:t>) Hyperopt</w:t>
       </w:r>
@@ -500,76 +571,28 @@
     <w:p>
       <w:pPr>
         <w:rPr>
-          <w:color w:val="FFC000"/>
-        </w:rPr>
-      </w:pPr>
-      <w:r>
-        <w:rPr>
-          <w:color w:val="FFC000"/>
-        </w:rPr>
-        <w:t>1</w:t>
-      </w:r>
-      <w:r>
-        <w:rPr>
-          <w:color w:val="FFC000"/>
-        </w:rPr>
-        <w:t>4</w:t>
-      </w:r>
-      <w:r>
-        <w:rPr>
-          <w:color w:val="FFC000"/>
-        </w:rPr>
-        <w:t>) Bi-touch sim to real</w:t>
-      </w:r>
-    </w:p>
-    <w:p>
-      <w:pPr>
-        <w:rPr>
-          <w:color w:val="FFC000"/>
-        </w:rPr>
-      </w:pPr>
-      <w:r>
-        <w:rPr>
-          <w:color w:val="FFC000"/>
-        </w:rPr>
-        <w:t>1</w:t>
-      </w:r>
-      <w:r>
-        <w:rPr>
-          <w:color w:val="FFC000"/>
-        </w:rPr>
-        <w:t>5</w:t>
-      </w:r>
-      <w:r>
-        <w:rPr>
-          <w:color w:val="FFC000"/>
-        </w:rPr>
-        <w:t>) Tactile saliency predict</w:t>
-      </w:r>
-      <w:r>
-        <w:rPr>
-          <w:color w:val="FFC000"/>
-        </w:rPr>
-        <w:t>i</w:t>
-      </w:r>
-      <w:r>
-        <w:rPr>
-          <w:color w:val="FFC000"/>
-        </w:rPr>
-        <w:t>on</w:t>
-      </w:r>
-    </w:p>
-    <w:p>
-      <w:pPr>
-        <w:rPr>
-          <w:color w:val="00B050"/>
-        </w:rPr>
-      </w:pPr>
-      <w:r>
-        <w:rPr>
-          <w:color w:val="00B050"/>
-        </w:rPr>
-        <w:t>16) Fix Braille train_w_metrics and plot</w:t>
+          <w:color w:val="D9D9D9" w:themeColor="background1" w:themeShade="D9"/>
+        </w:rPr>
+      </w:pPr>
+      <w:r>
+        <w:rPr>
+          <w:color w:val="D9D9D9" w:themeColor="background1" w:themeShade="D9"/>
+        </w:rPr>
+        <w:t xml:space="preserve">16) Fix Braille </w:t>
+      </w:r>
+      <w:proofErr w:type="spellStart"/>
+      <w:r>
+        <w:rPr>
+          <w:color w:val="D9D9D9" w:themeColor="background1" w:themeShade="D9"/>
+        </w:rPr>
+        <w:t>train_w_metrics</w:t>
+      </w:r>
+      <w:proofErr w:type="spellEnd"/>
+      <w:r>
+        <w:rPr>
+          <w:color w:val="D9D9D9" w:themeColor="background1" w:themeShade="D9"/>
+        </w:rPr>
+        <w:t xml:space="preserve"> and plot</w:t>
       </w:r>
     </w:p>
     <w:p>
@@ -619,7 +642,14 @@
         <w:rPr>
           <w:color w:val="0070C0"/>
         </w:rPr>
-        <w:t xml:space="preserve"> need latest version of vs</w:t>
+        <w:t xml:space="preserve"> need latest version of </w:t>
+      </w:r>
+      <w:proofErr w:type="spellStart"/>
+      <w:r>
+        <w:rPr>
+          <w:color w:val="0070C0"/>
+        </w:rPr>
+        <w:t>vs</w:t>
       </w:r>
       <w:r>
         <w:rPr>
@@ -627,6 +657,7 @@
         </w:rPr>
         <w:t>p</w:t>
       </w:r>
+      <w:proofErr w:type="spellEnd"/>
     </w:p>
     <w:p/>
     <w:sectPr>

</xml_diff>